<commit_message>
all signed coauthor statements.
</commit_message>
<xml_diff>
--- a/coauthor-statements/stable_rt.docx
+++ b/coauthor-statements/stable_rt.docx
@@ -4,21 +4,13 @@
   <w:body>
     <w:p>
       <w:pPr>
-        <w:pStyle w:val="Default"/>
-        <w:rPr>
-          <w:rFonts w:asciiTheme="minorHAnsi" w:hAnsiTheme="minorHAnsi" w:cstheme="minorHAnsi"/>
-          <w:sz w:val="22"/>
-          <w:szCs w:val="22"/>
-        </w:rPr>
-      </w:pPr>
-    </w:p>
-    <w:p>
-      <w:pPr>
         <w:pStyle w:val="Heading1"/>
         <w:rPr>
           <w:lang w:val="en-US"/>
         </w:rPr>
       </w:pPr>
+      <w:bookmarkStart w:id="0" w:name="_GoBack"/>
+      <w:bookmarkEnd w:id="0"/>
       <w:r>
         <w:rPr>
           <w:lang w:val="en-US"/>
@@ -92,16 +84,7 @@
           <w:szCs w:val="22"/>
           <w:lang w:val="en-US"/>
         </w:rPr>
-        <w:t>shou</w:t>
-      </w:r>
-      <w:r>
-        <w:rPr>
-          <w:rFonts w:cstheme="minorHAnsi"/>
-          <w:sz w:val="22"/>
-          <w:szCs w:val="22"/>
-          <w:lang w:val="en-US"/>
-        </w:rPr>
-        <w:t>ld be made</w:t>
+        <w:t>should be made</w:t>
       </w:r>
       <w:proofErr w:type="gramEnd"/>
       <w:r>
@@ -190,16 +173,7 @@
           <w:szCs w:val="22"/>
           <w:lang w:val="en-US"/>
         </w:rPr>
-        <w:t xml:space="preserve"> by a representative </w:t>
-      </w:r>
-      <w:r>
-        <w:rPr>
-          <w:rFonts w:cstheme="minorHAnsi"/>
-          <w:sz w:val="22"/>
-          <w:szCs w:val="22"/>
-          <w:lang w:val="en-US"/>
-        </w:rPr>
-        <w:t>sample, cf. article 12, section 4 and 5 of the Ministerial Order No. 1039, 27 August 2013.</w:t>
+        <w:t xml:space="preserve"> by a representative sample, cf. article 12, section 4 and 5 of the Ministerial Order No. 1039, 27 August 2013.</w:t>
       </w:r>
       <w:r>
         <w:rPr>
@@ -218,16 +192,7 @@
           <w:szCs w:val="22"/>
           <w:lang w:val="en-US"/>
         </w:rPr>
-        <w:t>A representative sample consists of minimum three authors, which is comprised of the first author, the corresponding author, the senior author, and 1-2 authors (pref</w:t>
-      </w:r>
-      <w:r>
-        <w:rPr>
-          <w:rFonts w:cstheme="minorHAnsi"/>
-          <w:sz w:val="22"/>
-          <w:szCs w:val="22"/>
-          <w:lang w:val="en-US"/>
-        </w:rPr>
-        <w:t xml:space="preserve">erably international/non-supervisor authors). </w:t>
+        <w:t xml:space="preserve">A representative sample consists of minimum three authors, which is comprised of the first author, the corresponding author, the senior author, and 1-2 authors (preferably international/non-supervisor authors). </w:t>
       </w:r>
     </w:p>
     <w:p>
@@ -345,16 +310,7 @@
           <w:szCs w:val="22"/>
           <w:lang w:val="en-US"/>
         </w:rPr>
-        <w:t>“Attribution of authorship should in general be based on criteria a-d a</w:t>
-      </w:r>
-      <w:r>
-        <w:rPr>
-          <w:rFonts w:cstheme="minorHAnsi"/>
-          <w:sz w:val="22"/>
-          <w:szCs w:val="22"/>
-          <w:lang w:val="en-US"/>
-        </w:rPr>
-        <w:t>dopted from the Vancouver guidelines</w:t>
+        <w:t>“Attribution of authorship should in general be based on criteria a-d adopted from the Vancouver guidelines</w:t>
       </w:r>
       <w:r>
         <w:rPr>
@@ -447,17 +403,7 @@
           <w:szCs w:val="22"/>
           <w:lang w:val="en-US"/>
         </w:rPr>
-        <w:t>a</w:t>
-      </w:r>
-      <w:r>
-        <w:rPr>
-          <w:rFonts w:cstheme="minorHAnsi"/>
-          <w:i/>
-          <w:sz w:val="22"/>
-          <w:szCs w:val="22"/>
-          <w:lang w:val="en-US"/>
-        </w:rPr>
-        <w:t>nd</w:t>
+        <w:t>and</w:t>
       </w:r>
     </w:p>
     <w:p>
@@ -605,16 +551,7 @@
           <w:szCs w:val="22"/>
           <w:lang w:val="en-US"/>
         </w:rPr>
-        <w:t xml:space="preserve"> to be accountable for all aspects of the work in ensuring that questions related to the accuracy or integrit</w:t>
-      </w:r>
-      <w:r>
-        <w:rPr>
-          <w:rFonts w:cstheme="minorHAnsi"/>
-          <w:sz w:val="22"/>
-          <w:szCs w:val="22"/>
-          <w:lang w:val="en-US"/>
-        </w:rPr>
-        <w:t>y of any part of the work are appropriately investigated and resolved.”</w:t>
+        <w:t xml:space="preserve"> to be accountable for all aspects of the work in ensuring that questions related to the accuracy or integrity of any part of the work are appropriately investigated and resolved.”</w:t>
       </w:r>
       <w:r>
         <w:rPr>
@@ -758,14 +695,7 @@
                 <w:lang w:val="en-US"/>
               </w:rPr>
               <w:lastRenderedPageBreak/>
-              <w:t>Title of arti</w:t>
-            </w:r>
-            <w:r>
-              <w:rPr>
-                <w:b/>
-                <w:lang w:val="en-US"/>
-              </w:rPr>
-              <w:t>cle</w:t>
+              <w:t>Title of article</w:t>
             </w:r>
           </w:p>
         </w:tc>
@@ -939,14 +869,7 @@
                 <w:b/>
                 <w:lang w:val="en-US"/>
               </w:rPr>
-              <w:t>Name (capital letters) and signature of PhD</w:t>
-            </w:r>
-            <w:r>
-              <w:rPr>
-                <w:b/>
-                <w:lang w:val="en-US"/>
-              </w:rPr>
-              <w:t xml:space="preserve"> student</w:t>
+              <w:t>Name (capital letters) and signature of PhD student</w:t>
             </w:r>
           </w:p>
         </w:tc>
@@ -1503,21 +1426,7 @@
                       <w:rFonts w:ascii="Calibri" w:hAnsi="Calibri" w:cs="Calibri"/>
                       <w:sz w:val="22"/>
                     </w:rPr>
-                    <w:t xml:space="preserve">Contributed with </w:t>
-                  </w:r>
-                  <w:r>
-                    <w:rPr>
-                      <w:rFonts w:ascii="Calibri" w:hAnsi="Calibri" w:cs="Calibri"/>
-                      <w:sz w:val="22"/>
-                    </w:rPr>
-                    <w:t xml:space="preserve">ideas for </w:t>
-                  </w:r>
-                  <w:r>
-                    <w:rPr>
-                      <w:rFonts w:ascii="Calibri" w:hAnsi="Calibri" w:cs="Calibri"/>
-                      <w:sz w:val="22"/>
-                    </w:rPr>
-                    <w:t>improvements over the original algorithm</w:t>
+                    <w:t>Contributed with ideas for improvements over the original algorithm</w:t>
                   </w:r>
                 </w:p>
               </w:tc>
@@ -1735,8 +1644,6 @@
                     </w:rPr>
                     <w:t>Performed and coded experiments for quality and performance metrics</w:t>
                   </w:r>
-                  <w:bookmarkStart w:id="0" w:name="_GoBack"/>
-                  <w:bookmarkEnd w:id="0"/>
                 </w:p>
               </w:tc>
             </w:tr>
@@ -2069,7 +1976,7 @@
             <w:tr>
               <w:tc>
                 <w:tcPr>
-                  <w:tcW w:w="1560" w:type="dxa"/>
+                  <w:tcW w:w="1561" w:type="dxa"/>
                   <w:shd w:val="clear" w:color="auto" w:fill="auto"/>
                   <w:tcMar>
                     <w:left w:w="98" w:type="dxa"/>
@@ -2188,7 +2095,7 @@
             <w:tr>
               <w:tc>
                 <w:tcPr>
-                  <w:tcW w:w="1560" w:type="dxa"/>
+                  <w:tcW w:w="1561" w:type="dxa"/>
                   <w:shd w:val="clear" w:color="auto" w:fill="auto"/>
                   <w:tcMar>
                     <w:left w:w="98" w:type="dxa"/>
@@ -2202,6 +2109,13 @@
                       <w:sz w:val="22"/>
                     </w:rPr>
                   </w:pPr>
+                  <w:r>
+                    <w:rPr>
+                      <w:rFonts w:ascii="Calibri" w:hAnsi="Calibri" w:cs="Calibri"/>
+                      <w:sz w:val="22"/>
+                    </w:rPr>
+                    <w:t>20-02-2018</w:t>
+                  </w:r>
                 </w:p>
               </w:tc>
               <w:tc>
@@ -2220,6 +2134,13 @@
                       <w:sz w:val="22"/>
                     </w:rPr>
                   </w:pPr>
+                  <w:r>
+                    <w:rPr>
+                      <w:rFonts w:ascii="Calibri" w:hAnsi="Calibri" w:cs="Calibri"/>
+                      <w:sz w:val="22"/>
+                    </w:rPr>
+                    <w:t>Craig Kolb</w:t>
+                  </w:r>
                 </w:p>
               </w:tc>
               <w:tc>
@@ -2265,13 +2186,68 @@
                       <w:sz w:val="22"/>
                     </w:rPr>
                   </w:pPr>
+                  <w:r>
+                    <w:rPr>
+                      <w:rFonts w:ascii="Calibri" w:hAnsi="Calibri" w:cs="Calibri"/>
+                      <w:noProof/>
+                      <w:sz w:val="22"/>
+                    </w:rPr>
+                    <w:drawing>
+                      <wp:inline distT="0" distB="0" distL="0" distR="0">
+                        <wp:extent cx="1438275" cy="277790"/>
+                        <wp:effectExtent l="0" t="0" r="0" b="8255"/>
+                        <wp:docPr id="4" name="Picture 4" descr="C:\Users\alcor\AppData\Local\Microsoft\Windows\INetCache\Content.Word\craig.png"/>
+                        <wp:cNvGraphicFramePr>
+                          <a:graphicFrameLocks xmlns:a="http://schemas.openxmlformats.org/drawingml/2006/main" noChangeAspect="1"/>
+                        </wp:cNvGraphicFramePr>
+                        <a:graphic xmlns:a="http://schemas.openxmlformats.org/drawingml/2006/main">
+                          <a:graphicData uri="http://schemas.openxmlformats.org/drawingml/2006/picture">
+                            <pic:pic xmlns:pic="http://schemas.openxmlformats.org/drawingml/2006/picture">
+                              <pic:nvPicPr>
+                                <pic:cNvPr id="0" name="Picture 7" descr="C:\Users\alcor\AppData\Local\Microsoft\Windows\INetCache\Content.Word\craig.png"/>
+                                <pic:cNvPicPr>
+                                  <a:picLocks noChangeAspect="1" noChangeArrowheads="1"/>
+                                </pic:cNvPicPr>
+                              </pic:nvPicPr>
+                              <pic:blipFill>
+                                <a:blip r:embed="rId9" cstate="print">
+                                  <a:extLst>
+                                    <a:ext uri="{28A0092B-C50C-407E-A947-70E740481C1C}">
+                                      <a14:useLocalDpi xmlns:a14="http://schemas.microsoft.com/office/drawing/2010/main" val="0"/>
+                                    </a:ext>
+                                  </a:extLst>
+                                </a:blip>
+                                <a:srcRect/>
+                                <a:stretch>
+                                  <a:fillRect/>
+                                </a:stretch>
+                              </pic:blipFill>
+                              <pic:spPr bwMode="auto">
+                                <a:xfrm>
+                                  <a:off x="0" y="0"/>
+                                  <a:ext cx="1493475" cy="288451"/>
+                                </a:xfrm>
+                                <a:prstGeom prst="rect">
+                                  <a:avLst/>
+                                </a:prstGeom>
+                                <a:noFill/>
+                                <a:ln>
+                                  <a:noFill/>
+                                </a:ln>
+                              </pic:spPr>
+                            </pic:pic>
+                          </a:graphicData>
+                        </a:graphic>
+                      </wp:inline>
+                    </w:drawing>
+                  </w:r>
                 </w:p>
               </w:tc>
             </w:tr>
             <w:tr>
               <w:tc>
                 <w:tcPr>
-                  <w:tcW w:w="1560" w:type="dxa"/>
+                  <w:tcW w:w="1561" w:type="dxa"/>
                   <w:shd w:val="clear" w:color="auto" w:fill="auto"/>
                   <w:tcMar>
                     <w:left w:w="98" w:type="dxa"/>
@@ -2285,6 +2261,13 @@
                       <w:sz w:val="22"/>
                     </w:rPr>
                   </w:pPr>
+                  <w:r>
+                    <w:rPr>
+                      <w:rFonts w:ascii="Calibri" w:hAnsi="Calibri" w:cs="Calibri"/>
+                      <w:sz w:val="22"/>
+                    </w:rPr>
+                    <w:t>14-02-2018</w:t>
+                  </w:r>
                 </w:p>
               </w:tc>
               <w:tc>
@@ -2303,6 +2286,13 @@
                       <w:sz w:val="22"/>
                     </w:rPr>
                   </w:pPr>
+                  <w:r>
+                    <w:rPr>
+                      <w:rFonts w:ascii="Calibri" w:hAnsi="Calibri" w:cs="Calibri"/>
+                      <w:sz w:val="22"/>
+                    </w:rPr>
+                    <w:t>Marco Salvi</w:t>
+                  </w:r>
                 </w:p>
               </w:tc>
               <w:tc>
@@ -2339,89 +2329,61 @@
                       <w:sz w:val="22"/>
                     </w:rPr>
                   </w:pPr>
-                </w:p>
-                <w:p>
-                  <w:pPr>
-                    <w:pStyle w:val="Default"/>
-                    <w:rPr>
-                      <w:rFonts w:ascii="Calibri" w:hAnsi="Calibri" w:cs="Calibri"/>
-                      <w:sz w:val="22"/>
-                    </w:rPr>
-                  </w:pPr>
-                </w:p>
-              </w:tc>
-            </w:tr>
-            <w:tr>
-              <w:tc>
-                <w:tcPr>
-                  <w:tcW w:w="1560" w:type="dxa"/>
-                  <w:shd w:val="clear" w:color="auto" w:fill="auto"/>
-                  <w:tcMar>
-                    <w:left w:w="98" w:type="dxa"/>
-                  </w:tcMar>
-                </w:tcPr>
-                <w:p>
-                  <w:pPr>
-                    <w:pStyle w:val="Default"/>
-                    <w:rPr>
-                      <w:rFonts w:ascii="Calibri" w:hAnsi="Calibri" w:cs="Calibri"/>
-                      <w:sz w:val="22"/>
-                    </w:rPr>
-                  </w:pPr>
-                </w:p>
-              </w:tc>
-              <w:tc>
-                <w:tcPr>
-                  <w:tcW w:w="3402" w:type="dxa"/>
-                  <w:shd w:val="clear" w:color="auto" w:fill="auto"/>
-                  <w:tcMar>
-                    <w:left w:w="98" w:type="dxa"/>
-                  </w:tcMar>
-                </w:tcPr>
-                <w:p>
-                  <w:pPr>
-                    <w:pStyle w:val="Default"/>
-                    <w:rPr>
-                      <w:rFonts w:ascii="Calibri" w:hAnsi="Calibri" w:cs="Calibri"/>
-                      <w:sz w:val="22"/>
-                    </w:rPr>
-                  </w:pPr>
-                </w:p>
-              </w:tc>
-              <w:tc>
-                <w:tcPr>
-                  <w:tcW w:w="1275" w:type="dxa"/>
-                  <w:shd w:val="clear" w:color="auto" w:fill="auto"/>
-                  <w:tcMar>
-                    <w:left w:w="98" w:type="dxa"/>
-                  </w:tcMar>
-                </w:tcPr>
-                <w:p>
-                  <w:pPr>
-                    <w:pStyle w:val="Default"/>
-                    <w:rPr>
-                      <w:rFonts w:ascii="Calibri" w:hAnsi="Calibri" w:cs="Calibri"/>
-                      <w:sz w:val="22"/>
-                    </w:rPr>
-                  </w:pPr>
-                </w:p>
-              </w:tc>
-              <w:tc>
-                <w:tcPr>
-                  <w:tcW w:w="4711" w:type="dxa"/>
-                  <w:shd w:val="clear" w:color="auto" w:fill="auto"/>
-                  <w:tcMar>
-                    <w:left w:w="98" w:type="dxa"/>
-                  </w:tcMar>
-                </w:tcPr>
-                <w:p>
-                  <w:pPr>
-                    <w:pStyle w:val="Default"/>
-                    <w:rPr>
-                      <w:rFonts w:ascii="Calibri" w:hAnsi="Calibri" w:cs="Calibri"/>
-                      <w:sz w:val="22"/>
-                    </w:rPr>
-                  </w:pPr>
+                  <w:r>
+                    <w:rPr>
+                      <w:rFonts w:ascii="Calibri" w:hAnsi="Calibri" w:cs="Calibri"/>
+                      <w:noProof/>
+                      <w:sz w:val="22"/>
+                    </w:rPr>
+                    <w:drawing>
+                      <wp:inline distT="0" distB="0" distL="0" distR="0">
+                        <wp:extent cx="1485900" cy="461141"/>
+                        <wp:effectExtent l="0" t="0" r="0" b="0"/>
+                        <wp:docPr id="3" name="Picture 3" descr="C:\Users\alcor\AppData\Local\Microsoft\Windows\INetCache\Content.Word\marco_Fotor.jpg"/>
+                        <wp:cNvGraphicFramePr>
+                          <a:graphicFrameLocks xmlns:a="http://schemas.openxmlformats.org/drawingml/2006/main" noChangeAspect="1"/>
+                        </wp:cNvGraphicFramePr>
+                        <a:graphic xmlns:a="http://schemas.openxmlformats.org/drawingml/2006/main">
+                          <a:graphicData uri="http://schemas.openxmlformats.org/drawingml/2006/picture">
+                            <pic:pic xmlns:pic="http://schemas.openxmlformats.org/drawingml/2006/picture">
+                              <pic:nvPicPr>
+                                <pic:cNvPr id="0" name="Picture 5" descr="C:\Users\alcor\AppData\Local\Microsoft\Windows\INetCache\Content.Word\marco_Fotor.jpg"/>
+                                <pic:cNvPicPr>
+                                  <a:picLocks noChangeAspect="1" noChangeArrowheads="1"/>
+                                </pic:cNvPicPr>
+                              </pic:nvPicPr>
+                              <pic:blipFill>
+                                <a:blip r:embed="rId10">
+                                  <a:extLst>
+                                    <a:ext uri="{28A0092B-C50C-407E-A947-70E740481C1C}">
+                                      <a14:useLocalDpi xmlns:a14="http://schemas.microsoft.com/office/drawing/2010/main" val="0"/>
+                                    </a:ext>
+                                  </a:extLst>
+                                </a:blip>
+                                <a:srcRect/>
+                                <a:stretch>
+                                  <a:fillRect/>
+                                </a:stretch>
+                              </pic:blipFill>
+                              <pic:spPr bwMode="auto">
+                                <a:xfrm>
+                                  <a:off x="0" y="0"/>
+                                  <a:ext cx="1531752" cy="475371"/>
+                                </a:xfrm>
+                                <a:prstGeom prst="rect">
+                                  <a:avLst/>
+                                </a:prstGeom>
+                                <a:noFill/>
+                                <a:ln>
+                                  <a:noFill/>
+                                </a:ln>
+                              </pic:spPr>
+                            </pic:pic>
+                          </a:graphicData>
+                        </a:graphic>
+                      </wp:inline>
+                    </w:drawing>
+                  </w:r>
                 </w:p>
                 <w:p>
                   <w:pPr>
@@ -2440,7 +2402,7 @@
               </w:trPr>
               <w:tc>
                 <w:tcPr>
-                  <w:tcW w:w="1560" w:type="dxa"/>
+                  <w:tcW w:w="1561" w:type="dxa"/>
                   <w:shd w:val="clear" w:color="auto" w:fill="auto"/>
                   <w:tcMar>
                     <w:left w:w="98" w:type="dxa"/>
@@ -2533,7 +2495,7 @@
     </w:tbl>
     <w:p/>
     <w:sectPr>
-      <w:headerReference w:type="default" r:id="rId9"/>
+      <w:headerReference w:type="default" r:id="rId11"/>
       <w:pgSz w:w="11906" w:h="16838"/>
       <w:pgMar w:top="1440" w:right="1800" w:bottom="1440" w:left="1800" w:header="708" w:footer="0" w:gutter="0"/>
       <w:cols w:space="720"/>
@@ -2610,15 +2572,7 @@
           <w:szCs w:val="16"/>
           <w:lang w:val="en-US"/>
         </w:rPr>
-        <w:t xml:space="preserve"> </w:t>
-      </w:r>
-      <w:r>
-        <w:rPr>
-          <w:sz w:val="16"/>
-          <w:szCs w:val="16"/>
-          <w:lang w:val="en-US"/>
-        </w:rPr>
-        <w:t xml:space="preserve">International Committee of Medical Journal Editors – Recommendations for the Conduct, Reporting, Editing, and Publication of Scholarly Work in Medical Journals, updated December 2016 </w:t>
+        <w:t xml:space="preserve"> International Committee of Medical Journal Editors – Recommendations for the Conduct, Reporting, Editing, and Publication of Scholarly Work in Medical Journals, updated December 2016 </w:t>
       </w:r>
     </w:p>
   </w:footnote>
@@ -4337,6 +4291,7 @@
   <w:style w:type="paragraph" w:styleId="FootnoteText">
     <w:name w:val="footnote text"/>
     <w:basedOn w:val="Normal"/>
+    <w:link w:val="FootnoteTextChar"/>
   </w:style>
   <w:style w:type="paragraph" w:styleId="ListParagraph">
     <w:name w:val="List Paragraph"/>
@@ -4639,7 +4594,7 @@
 </file>
 
 <file path=customXml/itemProps1.xml><?xml version="1.0" encoding="utf-8"?>
-<ds:datastoreItem xmlns:ds="http://schemas.openxmlformats.org/officeDocument/2006/customXml" ds:itemID="{C051986F-5376-49A1-B451-335ABBA92B69}">
+<ds:datastoreItem xmlns:ds="http://schemas.openxmlformats.org/officeDocument/2006/customXml" ds:itemID="{2F1C40B5-2424-441C-96C5-CCC8E038E3CB}">
   <ds:schemaRefs>
     <ds:schemaRef ds:uri="http://schemas.openxmlformats.org/officeDocument/2006/bibliography"/>
   </ds:schemaRefs>

</xml_diff>